<commit_message>
updated DB api, established connection between db and submit and gettasks
</commit_message>
<xml_diff>
--- a/Commitment sprint #1.docx
+++ b/Commitment sprint #1.docx
@@ -25,6 +25,7 @@
           <w:b/>
           <w:sz w:val="24"/>
           <w:szCs w:val="24"/>
+          <w:lang w:val="en-US"/>
         </w:rPr>
       </w:pPr>
       <w:r>
@@ -32,146 +33,22 @@
           <w:b/>
           <w:sz w:val="24"/>
           <w:szCs w:val="24"/>
-        </w:rPr>
-        <w:t>Sprint goals</w:t>
-      </w:r>
-    </w:p>
-    <w:p>
-      <w:pPr>
-        <w:pStyle w:val="ListParagraph"/>
-        <w:numPr>
-          <w:ilvl w:val="0"/>
-          <w:numId w:val="2"/>
-        </w:numPr>
-        <w:rPr>
-          <w:lang w:val="en-US"/>
-        </w:rPr>
-      </w:pPr>
-      <w:r>
-        <w:rPr>
-          <w:lang w:val="en-US"/>
-        </w:rPr>
-        <w:t>Create basic website structure – est</w:t>
-      </w:r>
-      <w:r>
-        <w:rPr>
-          <w:lang w:val="en-US"/>
-        </w:rPr>
-        <w:t>. 8</w:t>
-      </w:r>
-      <w:r>
-        <w:rPr>
-          <w:lang w:val="en-US"/>
-        </w:rPr>
-        <w:t xml:space="preserve"> hours</w:t>
-      </w:r>
-    </w:p>
-    <w:p>
-      <w:pPr>
-        <w:pStyle w:val="ListParagraph"/>
-        <w:numPr>
-          <w:ilvl w:val="0"/>
-          <w:numId w:val="2"/>
-        </w:numPr>
-        <w:rPr>
-          <w:lang w:val="en-US"/>
-        </w:rPr>
-      </w:pPr>
-      <w:r>
-        <w:rPr>
-          <w:lang w:val="en-US"/>
-        </w:rPr>
-        <w:t xml:space="preserve">Add </w:t>
-      </w:r>
-      <w:r>
-        <w:rPr>
-          <w:lang w:val="en-US"/>
-        </w:rPr>
-        <w:t xml:space="preserve">a </w:t>
-      </w:r>
-      <w:r>
-        <w:rPr>
-          <w:lang w:val="en-US"/>
-        </w:rPr>
-        <w:t xml:space="preserve">form to the website </w:t>
-      </w:r>
-      <w:r>
-        <w:rPr>
-          <w:lang w:val="en-US"/>
-        </w:rPr>
-        <w:t>for the user to enter details of task – est. 2 hours</w:t>
-      </w:r>
-    </w:p>
-    <w:p>
-      <w:pPr>
-        <w:pStyle w:val="ListParagraph"/>
-        <w:numPr>
-          <w:ilvl w:val="0"/>
-          <w:numId w:val="2"/>
-        </w:numPr>
-        <w:rPr>
-          <w:lang w:val="en-US"/>
-        </w:rPr>
-      </w:pPr>
-      <w:r>
-        <w:rPr>
-          <w:lang w:val="en-US"/>
-        </w:rPr>
-        <w:t>Create DB schema &amp; setup connection to DB – est. 2 hours</w:t>
-      </w:r>
-    </w:p>
-    <w:p>
-      <w:pPr>
-        <w:pStyle w:val="ListParagraph"/>
-        <w:numPr>
-          <w:ilvl w:val="0"/>
-          <w:numId w:val="2"/>
-        </w:numPr>
-        <w:rPr>
-          <w:lang w:val="en-US"/>
-        </w:rPr>
-      </w:pPr>
-      <w:r>
-        <w:rPr>
-          <w:lang w:val="en-US"/>
-        </w:rPr>
-        <w:t>Submit task from form to DB – est.</w:t>
-      </w:r>
-      <w:r>
-        <w:rPr>
-          <w:lang w:val="en-US"/>
-        </w:rPr>
-        <w:t xml:space="preserve"> 4</w:t>
-      </w:r>
-      <w:r>
-        <w:rPr>
-          <w:lang w:val="en-US"/>
-        </w:rPr>
-        <w:t xml:space="preserve"> hours</w:t>
-      </w:r>
-    </w:p>
-    <w:p>
-      <w:pPr>
-        <w:pStyle w:val="ListParagraph"/>
-        <w:numPr>
-          <w:ilvl w:val="0"/>
-          <w:numId w:val="2"/>
-        </w:numPr>
-        <w:rPr>
-          <w:lang w:val="en-US"/>
-        </w:rPr>
-      </w:pPr>
-      <w:r>
-        <w:rPr>
-          <w:lang w:val="en-US"/>
-        </w:rPr>
-        <w:t>Show added tasks in a list</w:t>
-      </w:r>
-      <w:r>
-        <w:rPr>
-          <w:lang w:val="en-US"/>
-        </w:rPr>
-        <w:t xml:space="preserve"> – est. 2 hours</w:t>
+          <w:lang w:val="en-US"/>
+        </w:rPr>
+        <w:t>Sprint goal</w:t>
+      </w:r>
+    </w:p>
+    <w:p>
+      <w:pPr>
+        <w:rPr>
+          <w:lang w:val="en-US"/>
+        </w:rPr>
+      </w:pPr>
+      <w:r>
+        <w:rPr>
+          <w:lang w:val="en-US"/>
+        </w:rPr>
+        <w:t>A user shall be able to navigate through three routes (home, add task and my task) on a basic website and enter task details and submit task under “Add task” and the task will be saved. A user can navigate to “My tasks” and see all tasks which the user has added.</w:t>
       </w:r>
     </w:p>
     <w:p>
@@ -254,6 +131,7 @@
           <w:lang w:val="en-US"/>
         </w:rPr>
       </w:pPr>
+      <w:proofErr w:type="spellStart"/>
       <w:r>
         <w:rPr>
           <w:b/>
@@ -261,7 +139,17 @@
           <w:szCs w:val="28"/>
           <w:lang w:val="en-US"/>
         </w:rPr>
-        <w:t>HoD information</w:t>
+        <w:t>HoD</w:t>
+      </w:r>
+      <w:proofErr w:type="spellEnd"/>
+      <w:r>
+        <w:rPr>
+          <w:b/>
+          <w:sz w:val="28"/>
+          <w:szCs w:val="28"/>
+          <w:lang w:val="en-US"/>
+        </w:rPr>
+        <w:t xml:space="preserve"> information</w:t>
       </w:r>
     </w:p>
     <w:p>
@@ -698,14 +586,7 @@
               <w:rPr>
                 <w:lang w:val="en-US"/>
               </w:rPr>
-              <w:t xml:space="preserve">As a user I shall be able </w:t>
-            </w:r>
-            <w:r>
-              <w:rPr>
-                <w:lang w:val="en-US"/>
-              </w:rPr>
-              <w:lastRenderedPageBreak/>
-              <w:t>to enter task details, so I can save my tasks</w:t>
+              <w:t>As a user I shall be able to enter task details, so I can save my tasks</w:t>
             </w:r>
           </w:p>
           <w:p>
@@ -1009,8 +890,6 @@
         </w:rPr>
         <w:t>List of tasks is loaded from the database</w:t>
       </w:r>
-      <w:bookmarkStart w:id="0" w:name="_GoBack"/>
-      <w:bookmarkEnd w:id="0"/>
     </w:p>
     <w:p>
       <w:pPr>
@@ -1238,25 +1117,8 @@
         </w:rPr>
         <w:t>shall be able to click on a dropdown field and see all added tasks in that list</w:t>
       </w:r>
-    </w:p>
-    <w:p>
-      <w:pPr>
-        <w:rPr>
-          <w:b/>
-          <w:sz w:val="28"/>
-          <w:szCs w:val="28"/>
-          <w:lang w:val="en-US"/>
-        </w:rPr>
-      </w:pPr>
-      <w:r>
-        <w:rPr>
-          <w:b/>
-          <w:sz w:val="28"/>
-          <w:szCs w:val="28"/>
-          <w:lang w:val="en-US"/>
-        </w:rPr>
-        <w:t>Metrics</w:t>
-      </w:r>
+      <w:bookmarkStart w:id="0" w:name="_GoBack"/>
+      <w:bookmarkEnd w:id="0"/>
     </w:p>
     <w:p>
       <w:pPr>

</xml_diff>